<commit_message>
Finished notes for Data Science at Scale Module
</commit_message>
<xml_diff>
--- a/Course Notes/18 - Data Science at Scale/Data Science at Scale.docx
+++ b/Course Notes/18 - Data Science at Scale/Data Science at Scale.docx
@@ -1914,6 +1914,754 @@
       </w:r>
     </w:p>
     <w:p>
+      <w:pPr>
+        <w:pStyle w:val="Heading2"/>
+      </w:pPr>
+      <w:r>
+        <w:t>Apache Spark: Ecosystem</w:t>
+      </w:r>
+    </w:p>
+    <w:p>
+      <w:pPr>
+        <w:pStyle w:val="ListParagraph"/>
+        <w:numPr>
+          <w:ilvl w:val="0"/>
+          <w:numId w:val="16"/>
+        </w:numPr>
+      </w:pPr>
+      <w:r>
+        <w:t>Major ones are</w:t>
+      </w:r>
+    </w:p>
+    <w:p>
+      <w:pPr>
+        <w:pStyle w:val="ListParagraph"/>
+        <w:numPr>
+          <w:ilvl w:val="1"/>
+          <w:numId w:val="16"/>
+        </w:numPr>
+      </w:pPr>
+      <w:proofErr w:type="spellStart"/>
+      <w:r>
+        <w:t>Dataframes</w:t>
+      </w:r>
+      <w:proofErr w:type="spellEnd"/>
+    </w:p>
+    <w:p>
+      <w:pPr>
+        <w:pStyle w:val="ListParagraph"/>
+        <w:numPr>
+          <w:ilvl w:val="1"/>
+          <w:numId w:val="16"/>
+        </w:numPr>
+      </w:pPr>
+      <w:r>
+        <w:t>ML Lib</w:t>
+      </w:r>
+    </w:p>
+    <w:p>
+      <w:pPr>
+        <w:pStyle w:val="ListParagraph"/>
+        <w:numPr>
+          <w:ilvl w:val="1"/>
+          <w:numId w:val="16"/>
+        </w:numPr>
+      </w:pPr>
+      <w:r>
+        <w:t>Streaming</w:t>
+      </w:r>
+    </w:p>
+    <w:p>
+      <w:pPr>
+        <w:pStyle w:val="Heading2"/>
+      </w:pPr>
+      <w:r>
+        <w:t>Spark in CDH</w:t>
+      </w:r>
+    </w:p>
+    <w:p>
+      <w:r>
+        <w:rPr>
+          <w:noProof/>
+        </w:rPr>
+        <w:drawing>
+          <wp:inline distT="0" distB="0" distL="0" distR="0" wp14:anchorId="74D3233A" wp14:editId="51E58D17">
+            <wp:extent cx="5267325" cy="2590800"/>
+            <wp:effectExtent l="0" t="0" r="9525" b="0"/>
+            <wp:docPr id="3" name="Picture 3"/>
+            <wp:cNvGraphicFramePr>
+              <a:graphicFrameLocks xmlns:a="http://schemas.openxmlformats.org/drawingml/2006/main" noChangeAspect="1"/>
+            </wp:cNvGraphicFramePr>
+            <a:graphic xmlns:a="http://schemas.openxmlformats.org/drawingml/2006/main">
+              <a:graphicData uri="http://schemas.openxmlformats.org/drawingml/2006/picture">
+                <pic:pic xmlns:pic="http://schemas.openxmlformats.org/drawingml/2006/picture">
+                  <pic:nvPicPr>
+                    <pic:cNvPr id="1" name=""/>
+                    <pic:cNvPicPr/>
+                  </pic:nvPicPr>
+                  <pic:blipFill>
+                    <a:blip r:embed="rId7"/>
+                    <a:stretch>
+                      <a:fillRect/>
+                    </a:stretch>
+                  </pic:blipFill>
+                  <pic:spPr>
+                    <a:xfrm>
+                      <a:off x="0" y="0"/>
+                      <a:ext cx="5267325" cy="2590800"/>
+                    </a:xfrm>
+                    <a:prstGeom prst="rect">
+                      <a:avLst/>
+                    </a:prstGeom>
+                  </pic:spPr>
+                </pic:pic>
+              </a:graphicData>
+            </a:graphic>
+          </wp:inline>
+        </w:drawing>
+      </w:r>
+    </w:p>
+    <w:p>
+      <w:pPr>
+        <w:pStyle w:val="Heading2"/>
+      </w:pPr>
+      <w:r>
+        <w:lastRenderedPageBreak/>
+        <w:t>Spark Execution Model</w:t>
+      </w:r>
+    </w:p>
+    <w:p>
+      <w:r>
+        <w:rPr>
+          <w:noProof/>
+        </w:rPr>
+        <w:drawing>
+          <wp:inline distT="0" distB="0" distL="0" distR="0" wp14:anchorId="0CAACCF8" wp14:editId="22D53B6D">
+            <wp:extent cx="5715000" cy="2724150"/>
+            <wp:effectExtent l="0" t="0" r="0" b="0"/>
+            <wp:docPr id="4" name="Picture 4"/>
+            <wp:cNvGraphicFramePr>
+              <a:graphicFrameLocks xmlns:a="http://schemas.openxmlformats.org/drawingml/2006/main" noChangeAspect="1"/>
+            </wp:cNvGraphicFramePr>
+            <a:graphic xmlns:a="http://schemas.openxmlformats.org/drawingml/2006/main">
+              <a:graphicData uri="http://schemas.openxmlformats.org/drawingml/2006/picture">
+                <pic:pic xmlns:pic="http://schemas.openxmlformats.org/drawingml/2006/picture">
+                  <pic:nvPicPr>
+                    <pic:cNvPr id="1" name=""/>
+                    <pic:cNvPicPr/>
+                  </pic:nvPicPr>
+                  <pic:blipFill>
+                    <a:blip r:embed="rId8"/>
+                    <a:stretch>
+                      <a:fillRect/>
+                    </a:stretch>
+                  </pic:blipFill>
+                  <pic:spPr>
+                    <a:xfrm>
+                      <a:off x="0" y="0"/>
+                      <a:ext cx="5715000" cy="2724150"/>
+                    </a:xfrm>
+                    <a:prstGeom prst="rect">
+                      <a:avLst/>
+                    </a:prstGeom>
+                  </pic:spPr>
+                </pic:pic>
+              </a:graphicData>
+            </a:graphic>
+          </wp:inline>
+        </w:drawing>
+      </w:r>
+    </w:p>
+    <w:p>
+      <w:pPr>
+        <w:pStyle w:val="Heading3"/>
+      </w:pPr>
+      <w:r>
+        <w:t>Example</w:t>
+      </w:r>
+    </w:p>
+    <w:p>
+      <w:r>
+        <w:rPr>
+          <w:noProof/>
+        </w:rPr>
+        <w:drawing>
+          <wp:inline distT="0" distB="0" distL="0" distR="0" wp14:anchorId="00C5D170" wp14:editId="5B1CCE06">
+            <wp:extent cx="3238500" cy="2657475"/>
+            <wp:effectExtent l="0" t="0" r="0" b="9525"/>
+            <wp:docPr id="5" name="Picture 5"/>
+            <wp:cNvGraphicFramePr>
+              <a:graphicFrameLocks xmlns:a="http://schemas.openxmlformats.org/drawingml/2006/main" noChangeAspect="1"/>
+            </wp:cNvGraphicFramePr>
+            <a:graphic xmlns:a="http://schemas.openxmlformats.org/drawingml/2006/main">
+              <a:graphicData uri="http://schemas.openxmlformats.org/drawingml/2006/picture">
+                <pic:pic xmlns:pic="http://schemas.openxmlformats.org/drawingml/2006/picture">
+                  <pic:nvPicPr>
+                    <pic:cNvPr id="1" name=""/>
+                    <pic:cNvPicPr/>
+                  </pic:nvPicPr>
+                  <pic:blipFill>
+                    <a:blip r:embed="rId9"/>
+                    <a:stretch>
+                      <a:fillRect/>
+                    </a:stretch>
+                  </pic:blipFill>
+                  <pic:spPr>
+                    <a:xfrm>
+                      <a:off x="0" y="0"/>
+                      <a:ext cx="3238500" cy="2657475"/>
+                    </a:xfrm>
+                    <a:prstGeom prst="rect">
+                      <a:avLst/>
+                    </a:prstGeom>
+                  </pic:spPr>
+                </pic:pic>
+              </a:graphicData>
+            </a:graphic>
+          </wp:inline>
+        </w:drawing>
+      </w:r>
+    </w:p>
+    <w:p>
+      <w:r>
+        <w:rPr>
+          <w:noProof/>
+        </w:rPr>
+        <w:lastRenderedPageBreak/>
+        <w:drawing>
+          <wp:inline distT="0" distB="0" distL="0" distR="0" wp14:anchorId="78A80BD5" wp14:editId="32057918">
+            <wp:extent cx="3895725" cy="2762250"/>
+            <wp:effectExtent l="0" t="0" r="9525" b="0"/>
+            <wp:docPr id="6" name="Picture 6"/>
+            <wp:cNvGraphicFramePr>
+              <a:graphicFrameLocks xmlns:a="http://schemas.openxmlformats.org/drawingml/2006/main" noChangeAspect="1"/>
+            </wp:cNvGraphicFramePr>
+            <a:graphic xmlns:a="http://schemas.openxmlformats.org/drawingml/2006/main">
+              <a:graphicData uri="http://schemas.openxmlformats.org/drawingml/2006/picture">
+                <pic:pic xmlns:pic="http://schemas.openxmlformats.org/drawingml/2006/picture">
+                  <pic:nvPicPr>
+                    <pic:cNvPr id="1" name=""/>
+                    <pic:cNvPicPr/>
+                  </pic:nvPicPr>
+                  <pic:blipFill>
+                    <a:blip r:embed="rId10"/>
+                    <a:stretch>
+                      <a:fillRect/>
+                    </a:stretch>
+                  </pic:blipFill>
+                  <pic:spPr>
+                    <a:xfrm>
+                      <a:off x="0" y="0"/>
+                      <a:ext cx="3895725" cy="2762250"/>
+                    </a:xfrm>
+                    <a:prstGeom prst="rect">
+                      <a:avLst/>
+                    </a:prstGeom>
+                  </pic:spPr>
+                </pic:pic>
+              </a:graphicData>
+            </a:graphic>
+          </wp:inline>
+        </w:drawing>
+      </w:r>
+    </w:p>
+    <w:p>
+      <w:r>
+        <w:rPr>
+          <w:noProof/>
+        </w:rPr>
+        <w:drawing>
+          <wp:inline distT="0" distB="0" distL="0" distR="0" wp14:anchorId="190FD420" wp14:editId="062AF098">
+            <wp:extent cx="5200650" cy="2714625"/>
+            <wp:effectExtent l="0" t="0" r="0" b="9525"/>
+            <wp:docPr id="7" name="Picture 7"/>
+            <wp:cNvGraphicFramePr>
+              <a:graphicFrameLocks xmlns:a="http://schemas.openxmlformats.org/drawingml/2006/main" noChangeAspect="1"/>
+            </wp:cNvGraphicFramePr>
+            <a:graphic xmlns:a="http://schemas.openxmlformats.org/drawingml/2006/main">
+              <a:graphicData uri="http://schemas.openxmlformats.org/drawingml/2006/picture">
+                <pic:pic xmlns:pic="http://schemas.openxmlformats.org/drawingml/2006/picture">
+                  <pic:nvPicPr>
+                    <pic:cNvPr id="1" name=""/>
+                    <pic:cNvPicPr/>
+                  </pic:nvPicPr>
+                  <pic:blipFill>
+                    <a:blip r:embed="rId11"/>
+                    <a:stretch>
+                      <a:fillRect/>
+                    </a:stretch>
+                  </pic:blipFill>
+                  <pic:spPr>
+                    <a:xfrm>
+                      <a:off x="0" y="0"/>
+                      <a:ext cx="5200650" cy="2714625"/>
+                    </a:xfrm>
+                    <a:prstGeom prst="rect">
+                      <a:avLst/>
+                    </a:prstGeom>
+                  </pic:spPr>
+                </pic:pic>
+              </a:graphicData>
+            </a:graphic>
+          </wp:inline>
+        </w:drawing>
+      </w:r>
+    </w:p>
+    <w:p>
+      <w:r>
+        <w:rPr>
+          <w:noProof/>
+        </w:rPr>
+        <w:lastRenderedPageBreak/>
+        <w:drawing>
+          <wp:inline distT="0" distB="0" distL="0" distR="0" wp14:anchorId="2AB44650" wp14:editId="3921F23C">
+            <wp:extent cx="5943600" cy="2587625"/>
+            <wp:effectExtent l="0" t="0" r="0" b="3175"/>
+            <wp:docPr id="8" name="Picture 8"/>
+            <wp:cNvGraphicFramePr>
+              <a:graphicFrameLocks xmlns:a="http://schemas.openxmlformats.org/drawingml/2006/main" noChangeAspect="1"/>
+            </wp:cNvGraphicFramePr>
+            <a:graphic xmlns:a="http://schemas.openxmlformats.org/drawingml/2006/main">
+              <a:graphicData uri="http://schemas.openxmlformats.org/drawingml/2006/picture">
+                <pic:pic xmlns:pic="http://schemas.openxmlformats.org/drawingml/2006/picture">
+                  <pic:nvPicPr>
+                    <pic:cNvPr id="1" name=""/>
+                    <pic:cNvPicPr/>
+                  </pic:nvPicPr>
+                  <pic:blipFill>
+                    <a:blip r:embed="rId12"/>
+                    <a:stretch>
+                      <a:fillRect/>
+                    </a:stretch>
+                  </pic:blipFill>
+                  <pic:spPr>
+                    <a:xfrm>
+                      <a:off x="0" y="0"/>
+                      <a:ext cx="5943600" cy="2587625"/>
+                    </a:xfrm>
+                    <a:prstGeom prst="rect">
+                      <a:avLst/>
+                    </a:prstGeom>
+                  </pic:spPr>
+                </pic:pic>
+              </a:graphicData>
+            </a:graphic>
+          </wp:inline>
+        </w:drawing>
+      </w:r>
+    </w:p>
+    <w:p/>
+    <w:p>
+      <w:pPr>
+        <w:pStyle w:val="Heading2"/>
+      </w:pPr>
+      <w:r>
+        <w:t>Operations Applied to RDDs</w:t>
+      </w:r>
+    </w:p>
+    <w:p>
+      <w:pPr>
+        <w:pStyle w:val="ListParagraph"/>
+        <w:numPr>
+          <w:ilvl w:val="0"/>
+          <w:numId w:val="16"/>
+        </w:numPr>
+      </w:pPr>
+      <w:r>
+        <w:t>There are two types</w:t>
+      </w:r>
+    </w:p>
+    <w:p>
+      <w:pPr>
+        <w:pStyle w:val="ListParagraph"/>
+        <w:numPr>
+          <w:ilvl w:val="1"/>
+          <w:numId w:val="16"/>
+        </w:numPr>
+      </w:pPr>
+      <w:r>
+        <w:t>Transformations (they return RDDs)</w:t>
+      </w:r>
+    </w:p>
+    <w:p>
+      <w:pPr>
+        <w:pStyle w:val="ListParagraph"/>
+        <w:numPr>
+          <w:ilvl w:val="2"/>
+          <w:numId w:val="16"/>
+        </w:numPr>
+      </w:pPr>
+      <w:r>
+        <w:t>Map</w:t>
+      </w:r>
+    </w:p>
+    <w:p>
+      <w:pPr>
+        <w:pStyle w:val="ListParagraph"/>
+        <w:numPr>
+          <w:ilvl w:val="2"/>
+          <w:numId w:val="16"/>
+        </w:numPr>
+      </w:pPr>
+      <w:proofErr w:type="spellStart"/>
+      <w:r>
+        <w:t>Flatmap</w:t>
+      </w:r>
+      <w:proofErr w:type="spellEnd"/>
+    </w:p>
+    <w:p>
+      <w:pPr>
+        <w:pStyle w:val="ListParagraph"/>
+        <w:numPr>
+          <w:ilvl w:val="2"/>
+          <w:numId w:val="16"/>
+        </w:numPr>
+      </w:pPr>
+      <w:r>
+        <w:t>Filter</w:t>
+      </w:r>
+    </w:p>
+    <w:p>
+      <w:pPr>
+        <w:pStyle w:val="ListParagraph"/>
+        <w:numPr>
+          <w:ilvl w:val="2"/>
+          <w:numId w:val="16"/>
+        </w:numPr>
+      </w:pPr>
+      <w:r>
+        <w:t>Distinct</w:t>
+      </w:r>
+    </w:p>
+    <w:p>
+      <w:pPr>
+        <w:pStyle w:val="ListParagraph"/>
+        <w:numPr>
+          <w:ilvl w:val="2"/>
+          <w:numId w:val="16"/>
+        </w:numPr>
+      </w:pPr>
+      <w:r>
+        <w:t>Sample</w:t>
+      </w:r>
+    </w:p>
+    <w:p>
+      <w:pPr>
+        <w:pStyle w:val="ListParagraph"/>
+        <w:numPr>
+          <w:ilvl w:val="2"/>
+          <w:numId w:val="16"/>
+        </w:numPr>
+      </w:pPr>
+      <w:r>
+        <w:t>Union</w:t>
+      </w:r>
+    </w:p>
+    <w:p>
+      <w:pPr>
+        <w:pStyle w:val="ListParagraph"/>
+        <w:numPr>
+          <w:ilvl w:val="2"/>
+          <w:numId w:val="16"/>
+        </w:numPr>
+      </w:pPr>
+      <w:r>
+        <w:t>Intersection</w:t>
+      </w:r>
+    </w:p>
+    <w:p>
+      <w:pPr>
+        <w:pStyle w:val="ListParagraph"/>
+        <w:numPr>
+          <w:ilvl w:val="2"/>
+          <w:numId w:val="16"/>
+        </w:numPr>
+      </w:pPr>
+      <w:r>
+        <w:t>Subtract</w:t>
+      </w:r>
+    </w:p>
+    <w:p>
+      <w:pPr>
+        <w:pStyle w:val="ListParagraph"/>
+        <w:numPr>
+          <w:ilvl w:val="2"/>
+          <w:numId w:val="16"/>
+        </w:numPr>
+      </w:pPr>
+      <w:r>
+        <w:t>Cartesian</w:t>
+      </w:r>
+    </w:p>
+    <w:p>
+      <w:pPr>
+        <w:pStyle w:val="ListParagraph"/>
+        <w:numPr>
+          <w:ilvl w:val="1"/>
+          <w:numId w:val="16"/>
+        </w:numPr>
+      </w:pPr>
+      <w:r>
+        <w:t>Actions</w:t>
+      </w:r>
+    </w:p>
+    <w:p>
+      <w:pPr>
+        <w:pStyle w:val="ListParagraph"/>
+        <w:numPr>
+          <w:ilvl w:val="2"/>
+          <w:numId w:val="16"/>
+        </w:numPr>
+      </w:pPr>
+      <w:r>
+        <w:t>Collect()</w:t>
+      </w:r>
+    </w:p>
+    <w:p>
+      <w:pPr>
+        <w:pStyle w:val="ListParagraph"/>
+        <w:numPr>
+          <w:ilvl w:val="2"/>
+          <w:numId w:val="16"/>
+        </w:numPr>
+      </w:pPr>
+      <w:r>
+        <w:t>Count()</w:t>
+      </w:r>
+    </w:p>
+    <w:p>
+      <w:pPr>
+        <w:pStyle w:val="ListParagraph"/>
+        <w:numPr>
+          <w:ilvl w:val="2"/>
+          <w:numId w:val="16"/>
+        </w:numPr>
+      </w:pPr>
+      <w:r>
+        <w:t>Take(</w:t>
+      </w:r>
+      <w:proofErr w:type="spellStart"/>
+      <w:r>
+        <w:t>num</w:t>
+      </w:r>
+      <w:proofErr w:type="spellEnd"/>
+      <w:r>
+        <w:t>)</w:t>
+      </w:r>
+    </w:p>
+    <w:p>
+      <w:pPr>
+        <w:pStyle w:val="ListParagraph"/>
+        <w:numPr>
+          <w:ilvl w:val="2"/>
+          <w:numId w:val="16"/>
+        </w:numPr>
+      </w:pPr>
+      <w:proofErr w:type="spellStart"/>
+      <w:r>
+        <w:t>takeOrdered</w:t>
+      </w:r>
+      <w:proofErr w:type="spellEnd"/>
+      <w:r>
+        <w:t>(</w:t>
+      </w:r>
+      <w:proofErr w:type="spellStart"/>
+      <w:r>
+        <w:t>num</w:t>
+      </w:r>
+      <w:proofErr w:type="spellEnd"/>
+      <w:r>
+        <w:t>)(ordering)</w:t>
+      </w:r>
+    </w:p>
+    <w:p>
+      <w:pPr>
+        <w:pStyle w:val="ListParagraph"/>
+        <w:numPr>
+          <w:ilvl w:val="2"/>
+          <w:numId w:val="16"/>
+        </w:numPr>
+      </w:pPr>
+      <w:r>
+        <w:t>reduce(function)</w:t>
+      </w:r>
+    </w:p>
+    <w:p>
+      <w:pPr>
+        <w:pStyle w:val="ListParagraph"/>
+        <w:numPr>
+          <w:ilvl w:val="2"/>
+          <w:numId w:val="16"/>
+        </w:numPr>
+      </w:pPr>
+      <w:r>
+        <w:t>aggregate(</w:t>
+      </w:r>
+      <w:proofErr w:type="spellStart"/>
+      <w:r>
+        <w:t>zeroValue</w:t>
+      </w:r>
+      <w:proofErr w:type="spellEnd"/>
+      <w:r>
+        <w:t>)(</w:t>
+      </w:r>
+      <w:proofErr w:type="spellStart"/>
+      <w:r>
+        <w:t>seqOp</w:t>
+      </w:r>
+      <w:proofErr w:type="spellEnd"/>
+      <w:r>
+        <w:t xml:space="preserve">, </w:t>
+      </w:r>
+      <w:proofErr w:type="spellStart"/>
+      <w:r>
+        <w:t>combOp</w:t>
+      </w:r>
+      <w:proofErr w:type="spellEnd"/>
+      <w:r>
+        <w:t>)</w:t>
+      </w:r>
+    </w:p>
+    <w:p>
+      <w:pPr>
+        <w:pStyle w:val="ListParagraph"/>
+        <w:numPr>
+          <w:ilvl w:val="2"/>
+          <w:numId w:val="16"/>
+        </w:numPr>
+      </w:pPr>
+      <w:proofErr w:type="spellStart"/>
+      <w:r>
+        <w:t>foreach</w:t>
+      </w:r>
+      <w:proofErr w:type="spellEnd"/>
+      <w:r>
+        <w:t>(function)</w:t>
+      </w:r>
+    </w:p>
+    <w:p>
+      <w:pPr>
+        <w:pStyle w:val="Heading2"/>
+      </w:pPr>
+      <w:r>
+        <w:t>ML Lib Notes</w:t>
+      </w:r>
+    </w:p>
+    <w:p>
+      <w:pPr>
+        <w:pStyle w:val="ListParagraph"/>
+        <w:numPr>
+          <w:ilvl w:val="0"/>
+          <w:numId w:val="16"/>
+        </w:numPr>
+      </w:pPr>
+      <w:r>
+        <w:t xml:space="preserve">ML Libs only work with </w:t>
+      </w:r>
+      <w:proofErr w:type="spellStart"/>
+      <w:r>
+        <w:t>dataframes</w:t>
+      </w:r>
+      <w:proofErr w:type="spellEnd"/>
+    </w:p>
+    <w:p>
+      <w:pPr>
+        <w:pStyle w:val="ListParagraph"/>
+        <w:numPr>
+          <w:ilvl w:val="0"/>
+          <w:numId w:val="16"/>
+        </w:numPr>
+      </w:pPr>
+      <w:r>
+        <w:rPr>
+          <w:noProof/>
+        </w:rPr>
+        <w:lastRenderedPageBreak/>
+        <w:drawing>
+          <wp:inline distT="0" distB="0" distL="0" distR="0" wp14:anchorId="08686C31" wp14:editId="0617E3FF">
+            <wp:extent cx="5943600" cy="2530475"/>
+            <wp:effectExtent l="0" t="0" r="0" b="3175"/>
+            <wp:docPr id="9" name="Picture 9"/>
+            <wp:cNvGraphicFramePr>
+              <a:graphicFrameLocks xmlns:a="http://schemas.openxmlformats.org/drawingml/2006/main" noChangeAspect="1"/>
+            </wp:cNvGraphicFramePr>
+            <a:graphic xmlns:a="http://schemas.openxmlformats.org/drawingml/2006/main">
+              <a:graphicData uri="http://schemas.openxmlformats.org/drawingml/2006/picture">
+                <pic:pic xmlns:pic="http://schemas.openxmlformats.org/drawingml/2006/picture">
+                  <pic:nvPicPr>
+                    <pic:cNvPr id="1" name=""/>
+                    <pic:cNvPicPr/>
+                  </pic:nvPicPr>
+                  <pic:blipFill>
+                    <a:blip r:embed="rId13"/>
+                    <a:stretch>
+                      <a:fillRect/>
+                    </a:stretch>
+                  </pic:blipFill>
+                  <pic:spPr>
+                    <a:xfrm>
+                      <a:off x="0" y="0"/>
+                      <a:ext cx="5943600" cy="2530475"/>
+                    </a:xfrm>
+                    <a:prstGeom prst="rect">
+                      <a:avLst/>
+                    </a:prstGeom>
+                  </pic:spPr>
+                </pic:pic>
+              </a:graphicData>
+            </a:graphic>
+          </wp:inline>
+        </w:drawing>
+      </w:r>
+    </w:p>
+    <w:p>
+      <w:pPr>
+        <w:pStyle w:val="ListParagraph"/>
+        <w:numPr>
+          <w:ilvl w:val="0"/>
+          <w:numId w:val="16"/>
+        </w:numPr>
+      </w:pPr>
+      <w:r>
+        <w:rPr>
+          <w:noProof/>
+        </w:rPr>
+        <w:drawing>
+          <wp:inline distT="0" distB="0" distL="0" distR="0" wp14:anchorId="30D0ED9C" wp14:editId="2FEC972B">
+            <wp:extent cx="5943600" cy="1712595"/>
+            <wp:effectExtent l="0" t="0" r="0" b="1905"/>
+            <wp:docPr id="10" name="Picture 10"/>
+            <wp:cNvGraphicFramePr>
+              <a:graphicFrameLocks xmlns:a="http://schemas.openxmlformats.org/drawingml/2006/main" noChangeAspect="1"/>
+            </wp:cNvGraphicFramePr>
+            <a:graphic xmlns:a="http://schemas.openxmlformats.org/drawingml/2006/main">
+              <a:graphicData uri="http://schemas.openxmlformats.org/drawingml/2006/picture">
+                <pic:pic xmlns:pic="http://schemas.openxmlformats.org/drawingml/2006/picture">
+                  <pic:nvPicPr>
+                    <pic:cNvPr id="1" name=""/>
+                    <pic:cNvPicPr/>
+                  </pic:nvPicPr>
+                  <pic:blipFill>
+                    <a:blip r:embed="rId14"/>
+                    <a:stretch>
+                      <a:fillRect/>
+                    </a:stretch>
+                  </pic:blipFill>
+                  <pic:spPr>
+                    <a:xfrm>
+                      <a:off x="0" y="0"/>
+                      <a:ext cx="5943600" cy="1712595"/>
+                    </a:xfrm>
+                    <a:prstGeom prst="rect">
+                      <a:avLst/>
+                    </a:prstGeom>
+                  </pic:spPr>
+                </pic:pic>
+              </a:graphicData>
+            </a:graphic>
+          </wp:inline>
+        </w:drawing>
+      </w:r>
       <w:bookmarkStart w:id="0" w:name="_GoBack"/>
       <w:bookmarkEnd w:id="0"/>
     </w:p>
@@ -2495,6 +3243,119 @@
     </w:lvl>
   </w:abstractNum>
   <w:abstractNum w:abstractNumId="5" w15:restartNumberingAfterBreak="0">
+    <w:nsid w:val="30171A7A"/>
+    <w:multiLevelType w:val="hybridMultilevel"/>
+    <w:tmpl w:val="07E2B39E"/>
+    <w:lvl w:ilvl="0" w:tplc="04090001">
+      <w:start w:val="1"/>
+      <w:numFmt w:val="bullet"/>
+      <w:lvlText w:val=""/>
+      <w:lvlJc w:val="left"/>
+      <w:pPr>
+        <w:ind w:left="720" w:hanging="360"/>
+      </w:pPr>
+      <w:rPr>
+        <w:rFonts w:ascii="Symbol" w:hAnsi="Symbol" w:hint="default"/>
+      </w:rPr>
+    </w:lvl>
+    <w:lvl w:ilvl="1" w:tplc="04090003">
+      <w:start w:val="1"/>
+      <w:numFmt w:val="bullet"/>
+      <w:lvlText w:val="o"/>
+      <w:lvlJc w:val="left"/>
+      <w:pPr>
+        <w:ind w:left="1440" w:hanging="360"/>
+      </w:pPr>
+      <w:rPr>
+        <w:rFonts w:ascii="Courier New" w:hAnsi="Courier New" w:cs="Courier New" w:hint="default"/>
+      </w:rPr>
+    </w:lvl>
+    <w:lvl w:ilvl="2" w:tplc="04090005">
+      <w:start w:val="1"/>
+      <w:numFmt w:val="bullet"/>
+      <w:lvlText w:val=""/>
+      <w:lvlJc w:val="left"/>
+      <w:pPr>
+        <w:ind w:left="2160" w:hanging="360"/>
+      </w:pPr>
+      <w:rPr>
+        <w:rFonts w:ascii="Wingdings" w:hAnsi="Wingdings" w:hint="default"/>
+      </w:rPr>
+    </w:lvl>
+    <w:lvl w:ilvl="3" w:tplc="04090001" w:tentative="1">
+      <w:start w:val="1"/>
+      <w:numFmt w:val="bullet"/>
+      <w:lvlText w:val=""/>
+      <w:lvlJc w:val="left"/>
+      <w:pPr>
+        <w:ind w:left="2880" w:hanging="360"/>
+      </w:pPr>
+      <w:rPr>
+        <w:rFonts w:ascii="Symbol" w:hAnsi="Symbol" w:hint="default"/>
+      </w:rPr>
+    </w:lvl>
+    <w:lvl w:ilvl="4" w:tplc="04090003" w:tentative="1">
+      <w:start w:val="1"/>
+      <w:numFmt w:val="bullet"/>
+      <w:lvlText w:val="o"/>
+      <w:lvlJc w:val="left"/>
+      <w:pPr>
+        <w:ind w:left="3600" w:hanging="360"/>
+      </w:pPr>
+      <w:rPr>
+        <w:rFonts w:ascii="Courier New" w:hAnsi="Courier New" w:cs="Courier New" w:hint="default"/>
+      </w:rPr>
+    </w:lvl>
+    <w:lvl w:ilvl="5" w:tplc="04090005" w:tentative="1">
+      <w:start w:val="1"/>
+      <w:numFmt w:val="bullet"/>
+      <w:lvlText w:val=""/>
+      <w:lvlJc w:val="left"/>
+      <w:pPr>
+        <w:ind w:left="4320" w:hanging="360"/>
+      </w:pPr>
+      <w:rPr>
+        <w:rFonts w:ascii="Wingdings" w:hAnsi="Wingdings" w:hint="default"/>
+      </w:rPr>
+    </w:lvl>
+    <w:lvl w:ilvl="6" w:tplc="04090001" w:tentative="1">
+      <w:start w:val="1"/>
+      <w:numFmt w:val="bullet"/>
+      <w:lvlText w:val=""/>
+      <w:lvlJc w:val="left"/>
+      <w:pPr>
+        <w:ind w:left="5040" w:hanging="360"/>
+      </w:pPr>
+      <w:rPr>
+        <w:rFonts w:ascii="Symbol" w:hAnsi="Symbol" w:hint="default"/>
+      </w:rPr>
+    </w:lvl>
+    <w:lvl w:ilvl="7" w:tplc="04090003" w:tentative="1">
+      <w:start w:val="1"/>
+      <w:numFmt w:val="bullet"/>
+      <w:lvlText w:val="o"/>
+      <w:lvlJc w:val="left"/>
+      <w:pPr>
+        <w:ind w:left="5760" w:hanging="360"/>
+      </w:pPr>
+      <w:rPr>
+        <w:rFonts w:ascii="Courier New" w:hAnsi="Courier New" w:cs="Courier New" w:hint="default"/>
+      </w:rPr>
+    </w:lvl>
+    <w:lvl w:ilvl="8" w:tplc="04090005" w:tentative="1">
+      <w:start w:val="1"/>
+      <w:numFmt w:val="bullet"/>
+      <w:lvlText w:val=""/>
+      <w:lvlJc w:val="left"/>
+      <w:pPr>
+        <w:ind w:left="6480" w:hanging="360"/>
+      </w:pPr>
+      <w:rPr>
+        <w:rFonts w:ascii="Wingdings" w:hAnsi="Wingdings" w:hint="default"/>
+      </w:rPr>
+    </w:lvl>
+  </w:abstractNum>
+  <w:abstractNum w:abstractNumId="6" w15:restartNumberingAfterBreak="0">
     <w:nsid w:val="316B1F44"/>
     <w:multiLevelType w:val="hybridMultilevel"/>
     <w:tmpl w:val="C3562C1A"/>
@@ -2607,7 +3468,7 @@
       </w:rPr>
     </w:lvl>
   </w:abstractNum>
-  <w:abstractNum w:abstractNumId="6" w15:restartNumberingAfterBreak="0">
+  <w:abstractNum w:abstractNumId="7" w15:restartNumberingAfterBreak="0">
     <w:nsid w:val="3C471F5B"/>
     <w:multiLevelType w:val="hybridMultilevel"/>
     <w:tmpl w:val="3BFA5E0E"/>
@@ -2720,7 +3581,7 @@
       </w:rPr>
     </w:lvl>
   </w:abstractNum>
-  <w:abstractNum w:abstractNumId="7" w15:restartNumberingAfterBreak="0">
+  <w:abstractNum w:abstractNumId="8" w15:restartNumberingAfterBreak="0">
     <w:nsid w:val="566C3FBE"/>
     <w:multiLevelType w:val="hybridMultilevel"/>
     <w:tmpl w:val="29FCECEE"/>
@@ -2833,7 +3694,7 @@
       </w:rPr>
     </w:lvl>
   </w:abstractNum>
-  <w:abstractNum w:abstractNumId="8" w15:restartNumberingAfterBreak="0">
+  <w:abstractNum w:abstractNumId="9" w15:restartNumberingAfterBreak="0">
     <w:nsid w:val="57174A98"/>
     <w:multiLevelType w:val="hybridMultilevel"/>
     <w:tmpl w:val="EFF0535A"/>
@@ -2946,7 +3807,7 @@
       </w:rPr>
     </w:lvl>
   </w:abstractNum>
-  <w:abstractNum w:abstractNumId="9" w15:restartNumberingAfterBreak="0">
+  <w:abstractNum w:abstractNumId="10" w15:restartNumberingAfterBreak="0">
     <w:nsid w:val="64137D9B"/>
     <w:multiLevelType w:val="hybridMultilevel"/>
     <w:tmpl w:val="028E6BF6"/>
@@ -3059,7 +3920,7 @@
       </w:rPr>
     </w:lvl>
   </w:abstractNum>
-  <w:abstractNum w:abstractNumId="10" w15:restartNumberingAfterBreak="0">
+  <w:abstractNum w:abstractNumId="11" w15:restartNumberingAfterBreak="0">
     <w:nsid w:val="661163A6"/>
     <w:multiLevelType w:val="hybridMultilevel"/>
     <w:tmpl w:val="583A1B76"/>
@@ -3172,7 +4033,7 @@
       </w:rPr>
     </w:lvl>
   </w:abstractNum>
-  <w:abstractNum w:abstractNumId="11" w15:restartNumberingAfterBreak="0">
+  <w:abstractNum w:abstractNumId="12" w15:restartNumberingAfterBreak="0">
     <w:nsid w:val="69790348"/>
     <w:multiLevelType w:val="hybridMultilevel"/>
     <w:tmpl w:val="24B20728"/>
@@ -3285,7 +4146,7 @@
       </w:rPr>
     </w:lvl>
   </w:abstractNum>
-  <w:abstractNum w:abstractNumId="12" w15:restartNumberingAfterBreak="0">
+  <w:abstractNum w:abstractNumId="13" w15:restartNumberingAfterBreak="0">
     <w:nsid w:val="7004192A"/>
     <w:multiLevelType w:val="hybridMultilevel"/>
     <w:tmpl w:val="187009F6"/>
@@ -3398,7 +4259,7 @@
       </w:rPr>
     </w:lvl>
   </w:abstractNum>
-  <w:abstractNum w:abstractNumId="13" w15:restartNumberingAfterBreak="0">
+  <w:abstractNum w:abstractNumId="14" w15:restartNumberingAfterBreak="0">
     <w:nsid w:val="71B035B6"/>
     <w:multiLevelType w:val="hybridMultilevel"/>
     <w:tmpl w:val="7BE0DD28"/>
@@ -3511,7 +4372,7 @@
       </w:rPr>
     </w:lvl>
   </w:abstractNum>
-  <w:abstractNum w:abstractNumId="14" w15:restartNumberingAfterBreak="0">
+  <w:abstractNum w:abstractNumId="15" w15:restartNumberingAfterBreak="0">
     <w:nsid w:val="7F0B0AF7"/>
     <w:multiLevelType w:val="hybridMultilevel"/>
     <w:tmpl w:val="D0526A3A"/>
@@ -3625,49 +4486,52 @@
     </w:lvl>
   </w:abstractNum>
   <w:num w:numId="1">
-    <w:abstractNumId w:val="11"/>
+    <w:abstractNumId w:val="12"/>
   </w:num>
   <w:num w:numId="2">
-    <w:abstractNumId w:val="6"/>
+    <w:abstractNumId w:val="7"/>
   </w:num>
   <w:num w:numId="3">
-    <w:abstractNumId w:val="9"/>
+    <w:abstractNumId w:val="10"/>
   </w:num>
   <w:num w:numId="4">
     <w:abstractNumId w:val="0"/>
   </w:num>
   <w:num w:numId="5">
-    <w:abstractNumId w:val="13"/>
+    <w:abstractNumId w:val="14"/>
   </w:num>
   <w:num w:numId="6">
     <w:abstractNumId w:val="2"/>
   </w:num>
   <w:num w:numId="7">
-    <w:abstractNumId w:val="5"/>
+    <w:abstractNumId w:val="6"/>
   </w:num>
   <w:num w:numId="8">
-    <w:abstractNumId w:val="7"/>
+    <w:abstractNumId w:val="8"/>
   </w:num>
   <w:num w:numId="9">
-    <w:abstractNumId w:val="14"/>
+    <w:abstractNumId w:val="15"/>
   </w:num>
   <w:num w:numId="10">
     <w:abstractNumId w:val="4"/>
   </w:num>
   <w:num w:numId="11">
-    <w:abstractNumId w:val="8"/>
+    <w:abstractNumId w:val="9"/>
   </w:num>
   <w:num w:numId="12">
     <w:abstractNumId w:val="3"/>
   </w:num>
   <w:num w:numId="13">
-    <w:abstractNumId w:val="10"/>
+    <w:abstractNumId w:val="11"/>
   </w:num>
   <w:num w:numId="14">
-    <w:abstractNumId w:val="12"/>
+    <w:abstractNumId w:val="13"/>
   </w:num>
   <w:num w:numId="15">
     <w:abstractNumId w:val="1"/>
+  </w:num>
+  <w:num w:numId="16">
+    <w:abstractNumId w:val="5"/>
   </w:num>
 </w:numbering>
 </file>

</xml_diff>